<commit_message>
Commit 24.10.25 Quasi finito DB e aggiunti utenti, quasi finita pagina registrazione emozioni
</commit_message>
<xml_diff>
--- a/4_Diari/DiarioMentalMood.docx
+++ b/4_Diari/DiarioMentalMood.docx
@@ -1204,98 +1204,14 @@
               <w:rPr>
                 <w:rFonts w:ascii="Arial" w:hAnsi="Arial" w:cs="Arial"/>
               </w:rPr>
-              <w:t xml:space="preserve">Oggi ho riscontrato in quasi tutte le ore problemi dovuti alla configurazione e installazione di </w:t>
-            </w:r>
-            <w:proofErr w:type="spellStart"/>
-            <w:r>
-              <w:rPr>
-                <w:rFonts w:ascii="Arial" w:hAnsi="Arial" w:cs="Arial"/>
-              </w:rPr>
-              <w:t>android</w:t>
-            </w:r>
-            <w:proofErr w:type="spellEnd"/>
-            <w:r>
-              <w:rPr>
-                <w:rFonts w:ascii="Arial" w:hAnsi="Arial" w:cs="Arial"/>
-              </w:rPr>
-              <w:t xml:space="preserve"> studio e la sua </w:t>
-            </w:r>
-            <w:proofErr w:type="spellStart"/>
-            <w:r>
-              <w:rPr>
-                <w:rFonts w:ascii="Arial" w:hAnsi="Arial" w:cs="Arial"/>
-              </w:rPr>
-              <w:t>sdk</w:t>
-            </w:r>
-            <w:proofErr w:type="spellEnd"/>
-            <w:r>
-              <w:rPr>
-                <w:rFonts w:ascii="Arial" w:hAnsi="Arial" w:cs="Arial"/>
-              </w:rPr>
-              <w:t xml:space="preserve">, flutter con la sua </w:t>
-            </w:r>
-            <w:proofErr w:type="spellStart"/>
-            <w:r>
-              <w:rPr>
-                <w:rFonts w:ascii="Arial" w:hAnsi="Arial" w:cs="Arial"/>
-              </w:rPr>
-              <w:t>sdk</w:t>
-            </w:r>
-            <w:proofErr w:type="spellEnd"/>
-            <w:r>
-              <w:rPr>
-                <w:rFonts w:ascii="Arial" w:hAnsi="Arial" w:cs="Arial"/>
-              </w:rPr>
-              <w:t xml:space="preserve"> e anche dart con la sua </w:t>
-            </w:r>
-            <w:proofErr w:type="spellStart"/>
-            <w:r>
-              <w:rPr>
-                <w:rFonts w:ascii="Arial" w:hAnsi="Arial" w:cs="Arial"/>
-              </w:rPr>
-              <w:t>sdk</w:t>
-            </w:r>
-            <w:proofErr w:type="spellEnd"/>
-            <w:r>
-              <w:rPr>
-                <w:rFonts w:ascii="Arial" w:hAnsi="Arial" w:cs="Arial"/>
-              </w:rPr>
-              <w:t>.</w:t>
+              <w:t>Oggi ho riscontrato in quasi tutte le ore problemi dovuti alla configurazione e installazione di android studio e la sua sdk, flutter con la sua sdk e anche dart con la sua sdk.</w:t>
             </w:r>
             <w:r>
               <w:rPr>
                 <w:rFonts w:ascii="Arial" w:hAnsi="Arial" w:cs="Arial"/>
               </w:rPr>
               <w:br/>
-              <w:t xml:space="preserve">Per risolvere ho chiesto aiuto alla docente ed inoltre ho seguito passo a passo le soluzioni che mi ha dato ChatGPT, e dopo </w:t>
-            </w:r>
-            <w:proofErr w:type="spellStart"/>
-            <w:r>
-              <w:rPr>
-                <w:rFonts w:ascii="Arial" w:hAnsi="Arial" w:cs="Arial"/>
-              </w:rPr>
-              <w:t>numerevoli</w:t>
-            </w:r>
-            <w:proofErr w:type="spellEnd"/>
-            <w:r>
-              <w:rPr>
-                <w:rFonts w:ascii="Arial" w:hAnsi="Arial" w:cs="Arial"/>
-              </w:rPr>
-              <w:t xml:space="preserve"> tentativi e ore messe a fare </w:t>
-            </w:r>
-            <w:proofErr w:type="spellStart"/>
-            <w:r>
-              <w:rPr>
-                <w:rFonts w:ascii="Arial" w:hAnsi="Arial" w:cs="Arial"/>
-              </w:rPr>
-              <w:t>trouble</w:t>
-            </w:r>
-            <w:proofErr w:type="spellEnd"/>
-            <w:r>
-              <w:rPr>
-                <w:rFonts w:ascii="Arial" w:hAnsi="Arial" w:cs="Arial"/>
-              </w:rPr>
-              <w:t>-shooting, finalmente sono riuscito a risolvere i problemi e a far partire il debug.</w:t>
+              <w:t>Per risolvere ho chiesto aiuto alla docente ed inoltre ho seguito passo a passo le soluzioni che mi ha dato ChatGPT, e dopo numerevoli tentativi e ore messe a fare trouble-shooting, finalmente sono riuscito a risolvere i problemi e a far partire il debug.</w:t>
             </w:r>
           </w:p>
         </w:tc>
@@ -1544,25 +1460,7 @@
               <w:rPr>
                 <w:rFonts w:ascii="Arial" w:hAnsi="Arial" w:cs="Arial"/>
               </w:rPr>
-              <w:t>03</w:t>
-            </w:r>
-            <w:r>
-              <w:rPr>
-                <w:rFonts w:ascii="Arial" w:hAnsi="Arial" w:cs="Arial"/>
-              </w:rPr>
-              <w:t>.</w:t>
-            </w:r>
-            <w:r>
-              <w:rPr>
-                <w:rFonts w:ascii="Arial" w:hAnsi="Arial" w:cs="Arial"/>
-              </w:rPr>
-              <w:t>10</w:t>
-            </w:r>
-            <w:r>
-              <w:rPr>
-                <w:rFonts w:ascii="Arial" w:hAnsi="Arial" w:cs="Arial"/>
-              </w:rPr>
-              <w:t>.2025</w:t>
+              <w:t>03.10.2025</w:t>
             </w:r>
           </w:p>
         </w:tc>
@@ -1701,31 +1599,7 @@
               <w:rPr>
                 <w:rFonts w:ascii="Arial" w:hAnsi="Arial" w:cs="Arial"/>
               </w:rPr>
-              <w:t>Imprevi</w:t>
-            </w:r>
-            <w:r>
-              <w:rPr>
-                <w:rFonts w:ascii="Arial" w:hAnsi="Arial" w:cs="Arial"/>
-              </w:rPr>
-              <w:t xml:space="preserve">sti e </w:t>
-            </w:r>
-            <w:r>
-              <w:rPr>
-                <w:rFonts w:ascii="Arial" w:hAnsi="Arial" w:cs="Arial"/>
-              </w:rPr>
-              <w:t>sviluppo</w:t>
-            </w:r>
-            <w:r>
-              <w:rPr>
-                <w:rFonts w:ascii="Arial" w:hAnsi="Arial" w:cs="Arial"/>
-              </w:rPr>
-              <w:t xml:space="preserve"> DB</w:t>
-            </w:r>
-            <w:r>
-              <w:rPr>
-                <w:rFonts w:ascii="Arial" w:hAnsi="Arial" w:cs="Arial"/>
-              </w:rPr>
-              <w:t>.</w:t>
+              <w:t>Imprevisti e sviluppo DB.</w:t>
             </w:r>
           </w:p>
         </w:tc>
@@ -1783,42 +1657,14 @@
               <w:rPr>
                 <w:rFonts w:ascii="Arial" w:hAnsi="Arial" w:cs="Arial"/>
               </w:rPr>
-              <w:t xml:space="preserve">Per alcune ore ho riscontrato problemi al progetto e a </w:t>
-            </w:r>
-            <w:proofErr w:type="spellStart"/>
-            <w:r>
-              <w:rPr>
-                <w:rFonts w:ascii="Arial" w:hAnsi="Arial" w:cs="Arial"/>
-              </w:rPr>
-              <w:t>git</w:t>
-            </w:r>
-            <w:proofErr w:type="spellEnd"/>
-            <w:r>
-              <w:rPr>
-                <w:rFonts w:ascii="Arial" w:hAnsi="Arial" w:cs="Arial"/>
-              </w:rPr>
-              <w:t>.</w:t>
+              <w:t>Per alcune ore ho riscontrato problemi al progetto e a git.</w:t>
             </w:r>
             <w:r>
               <w:rPr>
                 <w:rFonts w:ascii="Arial" w:hAnsi="Arial" w:cs="Arial"/>
               </w:rPr>
               <w:br/>
-              <w:t xml:space="preserve">Per risolvere ho dovuto fare un </w:t>
-            </w:r>
-            <w:proofErr w:type="spellStart"/>
-            <w:r>
-              <w:rPr>
-                <w:rFonts w:ascii="Arial" w:hAnsi="Arial" w:cs="Arial"/>
-              </w:rPr>
-              <w:t>chkdsk</w:t>
-            </w:r>
-            <w:proofErr w:type="spellEnd"/>
-            <w:r>
-              <w:rPr>
-                <w:rFonts w:ascii="Arial" w:hAnsi="Arial" w:cs="Arial"/>
-              </w:rPr>
-              <w:t xml:space="preserve"> /f /r nel mio disco del progetto</w:t>
+              <w:t>Per risolvere ho dovuto fare un chkdsk /f /r nel mio disco del progetto</w:t>
             </w:r>
           </w:p>
         </w:tc>
@@ -1934,13 +1780,905 @@
               <w:rPr>
                 <w:rFonts w:ascii="Arial" w:hAnsi="Arial" w:cs="Arial"/>
               </w:rPr>
-              <w:t>Continuo sviluppo DB</w:t>
-            </w:r>
-            <w:r>
-              <w:rPr>
-                <w:rFonts w:ascii="Arial" w:hAnsi="Arial" w:cs="Arial"/>
-              </w:rPr>
-              <w:t xml:space="preserve"> portando avanti le attività che sarebbero dovute essere svolte oggi.</w:t>
+              <w:t>Continuo sviluppo DB portando avanti le attività che sarebbero dovute essere svolte oggi.</w:t>
+            </w:r>
+          </w:p>
+        </w:tc>
+      </w:tr>
+    </w:tbl>
+    <w:p>
+      <w:pPr>
+        <w:rPr>
+          <w:rFonts w:ascii="Arial" w:hAnsi="Arial" w:cs="Arial"/>
+        </w:rPr>
+      </w:pPr>
+    </w:p>
+    <w:p>
+      <w:r>
+        <w:br w:type="page"/>
+      </w:r>
+    </w:p>
+    <w:p>
+      <w:pPr>
+        <w:pStyle w:val="Titolo"/>
+        <w:pBdr>
+          <w:bottom w:val="single" w:sz="4" w:space="4" w:color="auto"/>
+        </w:pBdr>
+        <w:rPr>
+          <w:rFonts w:ascii="Arial" w:hAnsi="Arial" w:cs="Arial"/>
+          <w:color w:val="auto"/>
+        </w:rPr>
+      </w:pPr>
+      <w:r>
+        <w:rPr>
+          <w:rFonts w:ascii="Arial" w:hAnsi="Arial" w:cs="Arial"/>
+          <w:color w:val="auto"/>
+        </w:rPr>
+        <w:lastRenderedPageBreak/>
+        <w:t>Diario di lavoro</w:t>
+      </w:r>
+    </w:p>
+    <w:tbl>
+      <w:tblPr>
+        <w:tblStyle w:val="Grigliatabella"/>
+        <w:tblW w:w="5000" w:type="pct"/>
+        <w:tblLook w:val="04A0" w:firstRow="1" w:lastRow="0" w:firstColumn="1" w:lastColumn="0" w:noHBand="0" w:noVBand="1"/>
+      </w:tblPr>
+      <w:tblGrid>
+        <w:gridCol w:w="2463"/>
+        <w:gridCol w:w="2463"/>
+        <w:gridCol w:w="2464"/>
+        <w:gridCol w:w="2464"/>
+      </w:tblGrid>
+      <w:tr>
+        <w:trPr>
+          <w:trHeight w:val="199"/>
+        </w:trPr>
+        <w:tc>
+          <w:tcPr>
+            <w:tcW w:w="1250" w:type="pct"/>
+            <w:vAlign w:val="center"/>
+          </w:tcPr>
+          <w:p>
+            <w:pPr>
+              <w:rPr>
+                <w:rFonts w:ascii="Arial" w:hAnsi="Arial" w:cs="Arial"/>
+              </w:rPr>
+            </w:pPr>
+            <w:r>
+              <w:rPr>
+                <w:rFonts w:ascii="Arial" w:hAnsi="Arial" w:cs="Arial"/>
+              </w:rPr>
+              <w:t>Luogo</w:t>
+            </w:r>
+          </w:p>
+        </w:tc>
+        <w:tc>
+          <w:tcPr>
+            <w:tcW w:w="3750" w:type="pct"/>
+            <w:gridSpan w:val="3"/>
+            <w:vAlign w:val="center"/>
+          </w:tcPr>
+          <w:p>
+            <w:pPr>
+              <w:rPr>
+                <w:rFonts w:ascii="Arial" w:hAnsi="Arial" w:cs="Arial"/>
+              </w:rPr>
+            </w:pPr>
+            <w:r>
+              <w:rPr>
+                <w:rFonts w:ascii="Arial" w:hAnsi="Arial" w:cs="Arial"/>
+              </w:rPr>
+              <w:t>Canobbio</w:t>
+            </w:r>
+          </w:p>
+        </w:tc>
+      </w:tr>
+      <w:tr>
+        <w:trPr>
+          <w:trHeight w:val="196"/>
+        </w:trPr>
+        <w:tc>
+          <w:tcPr>
+            <w:tcW w:w="1250" w:type="pct"/>
+            <w:vAlign w:val="center"/>
+          </w:tcPr>
+          <w:p>
+            <w:pPr>
+              <w:rPr>
+                <w:rFonts w:ascii="Arial" w:hAnsi="Arial" w:cs="Arial"/>
+              </w:rPr>
+            </w:pPr>
+            <w:r>
+              <w:rPr>
+                <w:rFonts w:ascii="Arial" w:hAnsi="Arial" w:cs="Arial"/>
+              </w:rPr>
+              <w:t>Data</w:t>
+            </w:r>
+          </w:p>
+        </w:tc>
+        <w:tc>
+          <w:tcPr>
+            <w:tcW w:w="3750" w:type="pct"/>
+            <w:gridSpan w:val="3"/>
+            <w:vAlign w:val="center"/>
+          </w:tcPr>
+          <w:p>
+            <w:pPr>
+              <w:rPr>
+                <w:rFonts w:ascii="Arial" w:hAnsi="Arial" w:cs="Arial"/>
+              </w:rPr>
+            </w:pPr>
+            <w:r>
+              <w:rPr>
+                <w:rFonts w:ascii="Arial" w:hAnsi="Arial" w:cs="Arial"/>
+              </w:rPr>
+              <w:t>10.10.2025</w:t>
+            </w:r>
+          </w:p>
+        </w:tc>
+      </w:tr>
+      <w:tr>
+        <w:trPr>
+          <w:trHeight w:val="196"/>
+        </w:trPr>
+        <w:tc>
+          <w:tcPr>
+            <w:tcW w:w="1250" w:type="pct"/>
+            <w:vAlign w:val="center"/>
+          </w:tcPr>
+          <w:p>
+            <w:pPr>
+              <w:rPr>
+                <w:rFonts w:ascii="Arial" w:hAnsi="Arial" w:cs="Arial"/>
+              </w:rPr>
+            </w:pPr>
+            <w:r>
+              <w:rPr>
+                <w:rFonts w:ascii="Arial" w:hAnsi="Arial" w:cs="Arial"/>
+              </w:rPr>
+              <w:t>Mattino</w:t>
+            </w:r>
+          </w:p>
+        </w:tc>
+        <w:tc>
+          <w:tcPr>
+            <w:tcW w:w="1250" w:type="pct"/>
+            <w:vAlign w:val="center"/>
+          </w:tcPr>
+          <w:p>
+            <w:pPr>
+              <w:rPr>
+                <w:rFonts w:ascii="Arial" w:hAnsi="Arial" w:cs="Arial"/>
+              </w:rPr>
+            </w:pPr>
+            <w:r>
+              <w:rPr>
+                <w:rFonts w:ascii="Arial" w:hAnsi="Arial" w:cs="Arial"/>
+              </w:rPr>
+              <w:t>8:20 – 11:35</w:t>
+            </w:r>
+          </w:p>
+        </w:tc>
+        <w:tc>
+          <w:tcPr>
+            <w:tcW w:w="1250" w:type="pct"/>
+            <w:vAlign w:val="center"/>
+          </w:tcPr>
+          <w:p>
+            <w:pPr>
+              <w:rPr>
+                <w:rFonts w:ascii="Arial" w:hAnsi="Arial" w:cs="Arial"/>
+              </w:rPr>
+            </w:pPr>
+            <w:r>
+              <w:rPr>
+                <w:rFonts w:ascii="Arial" w:hAnsi="Arial" w:cs="Arial"/>
+              </w:rPr>
+              <w:t>Pomeriggio</w:t>
+            </w:r>
+          </w:p>
+        </w:tc>
+        <w:tc>
+          <w:tcPr>
+            <w:tcW w:w="1250" w:type="pct"/>
+            <w:vAlign w:val="center"/>
+          </w:tcPr>
+          <w:p>
+            <w:pPr>
+              <w:rPr>
+                <w:rFonts w:ascii="Arial" w:hAnsi="Arial" w:cs="Arial"/>
+              </w:rPr>
+            </w:pPr>
+            <w:r>
+              <w:rPr>
+                <w:rFonts w:ascii="Arial" w:hAnsi="Arial" w:cs="Arial"/>
+              </w:rPr>
+              <w:t>12:30 – 15:45</w:t>
+            </w:r>
+          </w:p>
+        </w:tc>
+      </w:tr>
+    </w:tbl>
+    <w:p>
+      <w:pPr>
+        <w:rPr>
+          <w:rFonts w:ascii="Arial" w:hAnsi="Arial" w:cs="Arial"/>
+        </w:rPr>
+      </w:pPr>
+    </w:p>
+    <w:tbl>
+      <w:tblPr>
+        <w:tblStyle w:val="Grigliatabella"/>
+        <w:tblW w:w="0" w:type="auto"/>
+        <w:tblLook w:val="04A0" w:firstRow="1" w:lastRow="0" w:firstColumn="1" w:lastColumn="0" w:noHBand="0" w:noVBand="1"/>
+      </w:tblPr>
+      <w:tblGrid>
+        <w:gridCol w:w="9854"/>
+      </w:tblGrid>
+      <w:tr>
+        <w:tc>
+          <w:tcPr>
+            <w:tcW w:w="9854" w:type="dxa"/>
+            <w:shd w:val="clear" w:color="auto" w:fill="D9D9D9" w:themeFill="background1" w:themeFillShade="D9"/>
+          </w:tcPr>
+          <w:p>
+            <w:pPr>
+              <w:rPr>
+                <w:rFonts w:ascii="Arial" w:hAnsi="Arial" w:cs="Arial"/>
+              </w:rPr>
+            </w:pPr>
+            <w:r>
+              <w:rPr>
+                <w:rFonts w:ascii="Arial" w:hAnsi="Arial" w:cs="Arial"/>
+              </w:rPr>
+              <w:t>Lavori svolti</w:t>
+            </w:r>
+          </w:p>
+        </w:tc>
+      </w:tr>
+      <w:tr>
+        <w:tc>
+          <w:tcPr>
+            <w:tcW w:w="9854" w:type="dxa"/>
+          </w:tcPr>
+          <w:p>
+            <w:pPr>
+              <w:rPr>
+                <w:rFonts w:ascii="Arial" w:hAnsi="Arial" w:cs="Arial"/>
+              </w:rPr>
+            </w:pPr>
+            <w:r>
+              <w:rPr>
+                <w:rFonts w:ascii="Arial" w:hAnsi="Arial" w:cs="Arial"/>
+              </w:rPr>
+              <w:t>sviluppo DB.</w:t>
+            </w:r>
+          </w:p>
+        </w:tc>
+      </w:tr>
+    </w:tbl>
+    <w:p>
+      <w:pPr>
+        <w:rPr>
+          <w:rFonts w:ascii="Arial" w:hAnsi="Arial" w:cs="Arial"/>
+        </w:rPr>
+      </w:pPr>
+    </w:p>
+    <w:tbl>
+      <w:tblPr>
+        <w:tblStyle w:val="Grigliatabella"/>
+        <w:tblW w:w="0" w:type="auto"/>
+        <w:tblLook w:val="04A0" w:firstRow="1" w:lastRow="0" w:firstColumn="1" w:lastColumn="0" w:noHBand="0" w:noVBand="1"/>
+      </w:tblPr>
+      <w:tblGrid>
+        <w:gridCol w:w="9854"/>
+      </w:tblGrid>
+      <w:tr>
+        <w:tc>
+          <w:tcPr>
+            <w:tcW w:w="9854" w:type="dxa"/>
+            <w:shd w:val="clear" w:color="auto" w:fill="D9D9D9" w:themeFill="background1" w:themeFillShade="D9"/>
+          </w:tcPr>
+          <w:p>
+            <w:pPr>
+              <w:rPr>
+                <w:rFonts w:ascii="Arial" w:hAnsi="Arial" w:cs="Arial"/>
+              </w:rPr>
+            </w:pPr>
+            <w:r>
+              <w:rPr>
+                <w:rFonts w:ascii="Arial" w:hAnsi="Arial" w:cs="Arial"/>
+              </w:rPr>
+              <w:t>Problemi riscontrati e soluzioni adottate</w:t>
+            </w:r>
+          </w:p>
+        </w:tc>
+      </w:tr>
+      <w:tr>
+        <w:tc>
+          <w:tcPr>
+            <w:tcW w:w="9854" w:type="dxa"/>
+          </w:tcPr>
+          <w:p>
+            <w:pPr>
+              <w:rPr>
+                <w:rFonts w:ascii="Arial" w:hAnsi="Arial" w:cs="Arial"/>
+              </w:rPr>
+            </w:pPr>
+            <w:r>
+              <w:rPr>
+                <w:rFonts w:ascii="Arial" w:hAnsi="Arial" w:cs="Arial"/>
+              </w:rPr>
+              <w:t>Errori, ed ho usato un AI per supporto nello sviluppo</w:t>
+            </w:r>
+          </w:p>
+        </w:tc>
+      </w:tr>
+    </w:tbl>
+    <w:p>
+      <w:pPr>
+        <w:rPr>
+          <w:rFonts w:ascii="Arial" w:hAnsi="Arial" w:cs="Arial"/>
+        </w:rPr>
+      </w:pPr>
+    </w:p>
+    <w:tbl>
+      <w:tblPr>
+        <w:tblStyle w:val="Grigliatabella"/>
+        <w:tblW w:w="0" w:type="auto"/>
+        <w:tblLook w:val="04A0" w:firstRow="1" w:lastRow="0" w:firstColumn="1" w:lastColumn="0" w:noHBand="0" w:noVBand="1"/>
+      </w:tblPr>
+      <w:tblGrid>
+        <w:gridCol w:w="9854"/>
+      </w:tblGrid>
+      <w:tr>
+        <w:tc>
+          <w:tcPr>
+            <w:tcW w:w="9854" w:type="dxa"/>
+            <w:shd w:val="clear" w:color="auto" w:fill="D9D9D9" w:themeFill="background1" w:themeFillShade="D9"/>
+          </w:tcPr>
+          <w:p>
+            <w:pPr>
+              <w:rPr>
+                <w:rFonts w:ascii="Arial" w:hAnsi="Arial" w:cs="Arial"/>
+              </w:rPr>
+            </w:pPr>
+            <w:r>
+              <w:rPr>
+                <w:rFonts w:ascii="Arial" w:hAnsi="Arial" w:cs="Arial"/>
+              </w:rPr>
+              <w:t>Punto della situazione rispetto alla pianificazione</w:t>
+            </w:r>
+          </w:p>
+        </w:tc>
+      </w:tr>
+      <w:tr>
+        <w:tc>
+          <w:tcPr>
+            <w:tcW w:w="9854" w:type="dxa"/>
+          </w:tcPr>
+          <w:p>
+            <w:pPr>
+              <w:rPr>
+                <w:rFonts w:ascii="Arial" w:hAnsi="Arial" w:cs="Arial"/>
+              </w:rPr>
+            </w:pPr>
+            <w:r>
+              <w:rPr>
+                <w:rFonts w:ascii="Arial" w:hAnsi="Arial" w:cs="Arial"/>
+              </w:rPr>
+              <w:t>In ritardo con il programma</w:t>
+            </w:r>
+          </w:p>
+        </w:tc>
+      </w:tr>
+    </w:tbl>
+    <w:p>
+      <w:pPr>
+        <w:rPr>
+          <w:rFonts w:ascii="Arial" w:hAnsi="Arial" w:cs="Arial"/>
+        </w:rPr>
+      </w:pPr>
+    </w:p>
+    <w:tbl>
+      <w:tblPr>
+        <w:tblStyle w:val="Grigliatabella"/>
+        <w:tblW w:w="0" w:type="auto"/>
+        <w:tblLook w:val="04A0" w:firstRow="1" w:lastRow="0" w:firstColumn="1" w:lastColumn="0" w:noHBand="0" w:noVBand="1"/>
+      </w:tblPr>
+      <w:tblGrid>
+        <w:gridCol w:w="9854"/>
+      </w:tblGrid>
+      <w:tr>
+        <w:tc>
+          <w:tcPr>
+            <w:tcW w:w="9854" w:type="dxa"/>
+            <w:shd w:val="clear" w:color="auto" w:fill="D9D9D9" w:themeFill="background1" w:themeFillShade="D9"/>
+          </w:tcPr>
+          <w:p>
+            <w:pPr>
+              <w:rPr>
+                <w:rFonts w:ascii="Arial" w:hAnsi="Arial" w:cs="Arial"/>
+              </w:rPr>
+            </w:pPr>
+            <w:r>
+              <w:rPr>
+                <w:rFonts w:ascii="Arial" w:hAnsi="Arial" w:cs="Arial"/>
+              </w:rPr>
+              <w:t>Programma di massima per la prossima giornata di lavoro</w:t>
+            </w:r>
+          </w:p>
+        </w:tc>
+      </w:tr>
+      <w:tr>
+        <w:tc>
+          <w:tcPr>
+            <w:tcW w:w="9854" w:type="dxa"/>
+          </w:tcPr>
+          <w:p>
+            <w:pPr>
+              <w:rPr>
+                <w:rFonts w:ascii="Arial" w:hAnsi="Arial" w:cs="Arial"/>
+              </w:rPr>
+            </w:pPr>
+            <w:r>
+              <w:rPr>
+                <w:rFonts w:ascii="Arial" w:hAnsi="Arial" w:cs="Arial"/>
+              </w:rPr>
+              <w:t>Continuo sviluppo DB portando avanti le attività.</w:t>
+            </w:r>
+          </w:p>
+        </w:tc>
+      </w:tr>
+    </w:tbl>
+    <w:p>
+      <w:pPr>
+        <w:rPr>
+          <w:rFonts w:ascii="Arial" w:hAnsi="Arial" w:cs="Arial"/>
+        </w:rPr>
+      </w:pPr>
+    </w:p>
+    <w:p>
+      <w:r>
+        <w:br w:type="page"/>
+      </w:r>
+    </w:p>
+    <w:p>
+      <w:pPr>
+        <w:pStyle w:val="Titolo"/>
+        <w:pBdr>
+          <w:bottom w:val="single" w:sz="4" w:space="4" w:color="auto"/>
+        </w:pBdr>
+        <w:rPr>
+          <w:rFonts w:ascii="Arial" w:hAnsi="Arial" w:cs="Arial"/>
+          <w:color w:val="auto"/>
+        </w:rPr>
+      </w:pPr>
+      <w:r>
+        <w:rPr>
+          <w:rFonts w:ascii="Arial" w:hAnsi="Arial" w:cs="Arial"/>
+          <w:color w:val="auto"/>
+        </w:rPr>
+        <w:lastRenderedPageBreak/>
+        <w:t>Diario di lavoro</w:t>
+      </w:r>
+    </w:p>
+    <w:tbl>
+      <w:tblPr>
+        <w:tblStyle w:val="Grigliatabella"/>
+        <w:tblW w:w="5000" w:type="pct"/>
+        <w:tblLook w:val="04A0" w:firstRow="1" w:lastRow="0" w:firstColumn="1" w:lastColumn="0" w:noHBand="0" w:noVBand="1"/>
+      </w:tblPr>
+      <w:tblGrid>
+        <w:gridCol w:w="2463"/>
+        <w:gridCol w:w="2463"/>
+        <w:gridCol w:w="2464"/>
+        <w:gridCol w:w="2464"/>
+      </w:tblGrid>
+      <w:tr>
+        <w:trPr>
+          <w:trHeight w:val="199"/>
+        </w:trPr>
+        <w:tc>
+          <w:tcPr>
+            <w:tcW w:w="1250" w:type="pct"/>
+            <w:vAlign w:val="center"/>
+          </w:tcPr>
+          <w:p>
+            <w:pPr>
+              <w:rPr>
+                <w:rFonts w:ascii="Arial" w:hAnsi="Arial" w:cs="Arial"/>
+              </w:rPr>
+            </w:pPr>
+            <w:r>
+              <w:rPr>
+                <w:rFonts w:ascii="Arial" w:hAnsi="Arial" w:cs="Arial"/>
+              </w:rPr>
+              <w:t>Luogo</w:t>
+            </w:r>
+          </w:p>
+        </w:tc>
+        <w:tc>
+          <w:tcPr>
+            <w:tcW w:w="3750" w:type="pct"/>
+            <w:gridSpan w:val="3"/>
+            <w:vAlign w:val="center"/>
+          </w:tcPr>
+          <w:p>
+            <w:pPr>
+              <w:rPr>
+                <w:rFonts w:ascii="Arial" w:hAnsi="Arial" w:cs="Arial"/>
+              </w:rPr>
+            </w:pPr>
+            <w:r>
+              <w:rPr>
+                <w:rFonts w:ascii="Arial" w:hAnsi="Arial" w:cs="Arial"/>
+              </w:rPr>
+              <w:t>Canobbio</w:t>
+            </w:r>
+          </w:p>
+        </w:tc>
+      </w:tr>
+      <w:tr>
+        <w:trPr>
+          <w:trHeight w:val="196"/>
+        </w:trPr>
+        <w:tc>
+          <w:tcPr>
+            <w:tcW w:w="1250" w:type="pct"/>
+            <w:vAlign w:val="center"/>
+          </w:tcPr>
+          <w:p>
+            <w:pPr>
+              <w:rPr>
+                <w:rFonts w:ascii="Arial" w:hAnsi="Arial" w:cs="Arial"/>
+              </w:rPr>
+            </w:pPr>
+            <w:r>
+              <w:rPr>
+                <w:rFonts w:ascii="Arial" w:hAnsi="Arial" w:cs="Arial"/>
+              </w:rPr>
+              <w:t>Data</w:t>
+            </w:r>
+          </w:p>
+        </w:tc>
+        <w:tc>
+          <w:tcPr>
+            <w:tcW w:w="3750" w:type="pct"/>
+            <w:gridSpan w:val="3"/>
+            <w:vAlign w:val="center"/>
+          </w:tcPr>
+          <w:p>
+            <w:pPr>
+              <w:rPr>
+                <w:rFonts w:ascii="Arial" w:hAnsi="Arial" w:cs="Arial"/>
+              </w:rPr>
+            </w:pPr>
+            <w:r>
+              <w:rPr>
+                <w:rFonts w:ascii="Arial" w:hAnsi="Arial" w:cs="Arial"/>
+              </w:rPr>
+              <w:t>24</w:t>
+            </w:r>
+            <w:r>
+              <w:rPr>
+                <w:rFonts w:ascii="Arial" w:hAnsi="Arial" w:cs="Arial"/>
+              </w:rPr>
+              <w:t>.10.2025</w:t>
+            </w:r>
+          </w:p>
+        </w:tc>
+      </w:tr>
+      <w:tr>
+        <w:trPr>
+          <w:trHeight w:val="196"/>
+        </w:trPr>
+        <w:tc>
+          <w:tcPr>
+            <w:tcW w:w="1250" w:type="pct"/>
+            <w:vAlign w:val="center"/>
+          </w:tcPr>
+          <w:p>
+            <w:pPr>
+              <w:rPr>
+                <w:rFonts w:ascii="Arial" w:hAnsi="Arial" w:cs="Arial"/>
+              </w:rPr>
+            </w:pPr>
+            <w:r>
+              <w:rPr>
+                <w:rFonts w:ascii="Arial" w:hAnsi="Arial" w:cs="Arial"/>
+              </w:rPr>
+              <w:t>Mattino</w:t>
+            </w:r>
+          </w:p>
+        </w:tc>
+        <w:tc>
+          <w:tcPr>
+            <w:tcW w:w="1250" w:type="pct"/>
+            <w:vAlign w:val="center"/>
+          </w:tcPr>
+          <w:p>
+            <w:pPr>
+              <w:rPr>
+                <w:rFonts w:ascii="Arial" w:hAnsi="Arial" w:cs="Arial"/>
+              </w:rPr>
+            </w:pPr>
+            <w:r>
+              <w:rPr>
+                <w:rFonts w:ascii="Arial" w:hAnsi="Arial" w:cs="Arial"/>
+              </w:rPr>
+              <w:t>8:20 – 11:35</w:t>
+            </w:r>
+          </w:p>
+        </w:tc>
+        <w:tc>
+          <w:tcPr>
+            <w:tcW w:w="1250" w:type="pct"/>
+            <w:vAlign w:val="center"/>
+          </w:tcPr>
+          <w:p>
+            <w:pPr>
+              <w:rPr>
+                <w:rFonts w:ascii="Arial" w:hAnsi="Arial" w:cs="Arial"/>
+              </w:rPr>
+            </w:pPr>
+            <w:r>
+              <w:rPr>
+                <w:rFonts w:ascii="Arial" w:hAnsi="Arial" w:cs="Arial"/>
+              </w:rPr>
+              <w:t>Pomeriggio</w:t>
+            </w:r>
+          </w:p>
+        </w:tc>
+        <w:tc>
+          <w:tcPr>
+            <w:tcW w:w="1250" w:type="pct"/>
+            <w:vAlign w:val="center"/>
+          </w:tcPr>
+          <w:p>
+            <w:pPr>
+              <w:rPr>
+                <w:rFonts w:ascii="Arial" w:hAnsi="Arial" w:cs="Arial"/>
+              </w:rPr>
+            </w:pPr>
+            <w:r>
+              <w:rPr>
+                <w:rFonts w:ascii="Arial" w:hAnsi="Arial" w:cs="Arial"/>
+              </w:rPr>
+              <w:t>12:30 – 15:45</w:t>
+            </w:r>
+          </w:p>
+        </w:tc>
+      </w:tr>
+    </w:tbl>
+    <w:p>
+      <w:pPr>
+        <w:rPr>
+          <w:rFonts w:ascii="Arial" w:hAnsi="Arial" w:cs="Arial"/>
+        </w:rPr>
+      </w:pPr>
+    </w:p>
+    <w:tbl>
+      <w:tblPr>
+        <w:tblStyle w:val="Grigliatabella"/>
+        <w:tblW w:w="0" w:type="auto"/>
+        <w:tblLook w:val="04A0" w:firstRow="1" w:lastRow="0" w:firstColumn="1" w:lastColumn="0" w:noHBand="0" w:noVBand="1"/>
+      </w:tblPr>
+      <w:tblGrid>
+        <w:gridCol w:w="9854"/>
+      </w:tblGrid>
+      <w:tr>
+        <w:tc>
+          <w:tcPr>
+            <w:tcW w:w="9854" w:type="dxa"/>
+            <w:shd w:val="clear" w:color="auto" w:fill="D9D9D9" w:themeFill="background1" w:themeFillShade="D9"/>
+          </w:tcPr>
+          <w:p>
+            <w:pPr>
+              <w:rPr>
+                <w:rFonts w:ascii="Arial" w:hAnsi="Arial" w:cs="Arial"/>
+              </w:rPr>
+            </w:pPr>
+            <w:r>
+              <w:rPr>
+                <w:rFonts w:ascii="Arial" w:hAnsi="Arial" w:cs="Arial"/>
+              </w:rPr>
+              <w:t>Lavori svolti</w:t>
+            </w:r>
+          </w:p>
+        </w:tc>
+      </w:tr>
+      <w:tr>
+        <w:tc>
+          <w:tcPr>
+            <w:tcW w:w="9854" w:type="dxa"/>
+          </w:tcPr>
+          <w:p>
+            <w:pPr>
+              <w:rPr>
+                <w:rFonts w:ascii="Arial" w:hAnsi="Arial" w:cs="Arial"/>
+              </w:rPr>
+            </w:pPr>
+            <w:r>
+              <w:rPr>
+                <w:rFonts w:ascii="Arial" w:hAnsi="Arial" w:cs="Arial"/>
+              </w:rPr>
+              <w:t>Fine ¾ dello sviluppo DB e aggiunta la sezione per aggiungere gli user e sceglierli, inoltre ho finito la parte grezza della pagina per scegliere le emozioni e registrarle</w:t>
+            </w:r>
+          </w:p>
+        </w:tc>
+      </w:tr>
+    </w:tbl>
+    <w:p>
+      <w:pPr>
+        <w:rPr>
+          <w:rFonts w:ascii="Arial" w:hAnsi="Arial" w:cs="Arial"/>
+        </w:rPr>
+      </w:pPr>
+    </w:p>
+    <w:tbl>
+      <w:tblPr>
+        <w:tblStyle w:val="Grigliatabella"/>
+        <w:tblW w:w="0" w:type="auto"/>
+        <w:tblLook w:val="04A0" w:firstRow="1" w:lastRow="0" w:firstColumn="1" w:lastColumn="0" w:noHBand="0" w:noVBand="1"/>
+      </w:tblPr>
+      <w:tblGrid>
+        <w:gridCol w:w="9854"/>
+      </w:tblGrid>
+      <w:tr>
+        <w:tc>
+          <w:tcPr>
+            <w:tcW w:w="9854" w:type="dxa"/>
+            <w:shd w:val="clear" w:color="auto" w:fill="D9D9D9" w:themeFill="background1" w:themeFillShade="D9"/>
+          </w:tcPr>
+          <w:p>
+            <w:pPr>
+              <w:rPr>
+                <w:rFonts w:ascii="Arial" w:hAnsi="Arial" w:cs="Arial"/>
+              </w:rPr>
+            </w:pPr>
+            <w:r>
+              <w:rPr>
+                <w:rFonts w:ascii="Arial" w:hAnsi="Arial" w:cs="Arial"/>
+              </w:rPr>
+              <w:t>Problemi riscontrati e soluzioni adottate</w:t>
+            </w:r>
+          </w:p>
+        </w:tc>
+      </w:tr>
+      <w:tr>
+        <w:tc>
+          <w:tcPr>
+            <w:tcW w:w="9854" w:type="dxa"/>
+          </w:tcPr>
+          <w:p>
+            <w:pPr>
+              <w:rPr>
+                <w:rFonts w:ascii="Arial" w:hAnsi="Arial" w:cs="Arial"/>
+              </w:rPr>
+            </w:pPr>
+            <w:r>
+              <w:rPr>
+                <w:rFonts w:ascii="Arial" w:hAnsi="Arial" w:cs="Arial"/>
+              </w:rPr>
+              <w:t>Errori, ed ho usato un AI per supporto nello sviluppo</w:t>
+            </w:r>
+          </w:p>
+        </w:tc>
+      </w:tr>
+    </w:tbl>
+    <w:p>
+      <w:pPr>
+        <w:rPr>
+          <w:rFonts w:ascii="Arial" w:hAnsi="Arial" w:cs="Arial"/>
+        </w:rPr>
+      </w:pPr>
+    </w:p>
+    <w:tbl>
+      <w:tblPr>
+        <w:tblStyle w:val="Grigliatabella"/>
+        <w:tblW w:w="0" w:type="auto"/>
+        <w:tblLook w:val="04A0" w:firstRow="1" w:lastRow="0" w:firstColumn="1" w:lastColumn="0" w:noHBand="0" w:noVBand="1"/>
+      </w:tblPr>
+      <w:tblGrid>
+        <w:gridCol w:w="9854"/>
+      </w:tblGrid>
+      <w:tr>
+        <w:tc>
+          <w:tcPr>
+            <w:tcW w:w="9854" w:type="dxa"/>
+            <w:shd w:val="clear" w:color="auto" w:fill="D9D9D9" w:themeFill="background1" w:themeFillShade="D9"/>
+          </w:tcPr>
+          <w:p>
+            <w:pPr>
+              <w:rPr>
+                <w:rFonts w:ascii="Arial" w:hAnsi="Arial" w:cs="Arial"/>
+              </w:rPr>
+            </w:pPr>
+            <w:r>
+              <w:rPr>
+                <w:rFonts w:ascii="Arial" w:hAnsi="Arial" w:cs="Arial"/>
+              </w:rPr>
+              <w:t>Punto della situazione rispetto alla pianificazione</w:t>
+            </w:r>
+          </w:p>
+        </w:tc>
+      </w:tr>
+      <w:tr>
+        <w:tc>
+          <w:tcPr>
+            <w:tcW w:w="9854" w:type="dxa"/>
+          </w:tcPr>
+          <w:p>
+            <w:pPr>
+              <w:rPr>
+                <w:rFonts w:ascii="Arial" w:hAnsi="Arial" w:cs="Arial"/>
+              </w:rPr>
+            </w:pPr>
+            <w:r>
+              <w:rPr>
+                <w:rFonts w:ascii="Arial" w:hAnsi="Arial" w:cs="Arial"/>
+              </w:rPr>
+              <w:t>In ritardo con il programma</w:t>
+            </w:r>
+          </w:p>
+        </w:tc>
+      </w:tr>
+    </w:tbl>
+    <w:p>
+      <w:pPr>
+        <w:rPr>
+          <w:rFonts w:ascii="Arial" w:hAnsi="Arial" w:cs="Arial"/>
+        </w:rPr>
+      </w:pPr>
+    </w:p>
+    <w:tbl>
+      <w:tblPr>
+        <w:tblStyle w:val="Grigliatabella"/>
+        <w:tblW w:w="0" w:type="auto"/>
+        <w:tblLook w:val="04A0" w:firstRow="1" w:lastRow="0" w:firstColumn="1" w:lastColumn="0" w:noHBand="0" w:noVBand="1"/>
+      </w:tblPr>
+      <w:tblGrid>
+        <w:gridCol w:w="9854"/>
+      </w:tblGrid>
+      <w:tr>
+        <w:tc>
+          <w:tcPr>
+            <w:tcW w:w="9854" w:type="dxa"/>
+            <w:shd w:val="clear" w:color="auto" w:fill="D9D9D9" w:themeFill="background1" w:themeFillShade="D9"/>
+          </w:tcPr>
+          <w:p>
+            <w:pPr>
+              <w:rPr>
+                <w:rFonts w:ascii="Arial" w:hAnsi="Arial" w:cs="Arial"/>
+              </w:rPr>
+            </w:pPr>
+            <w:r>
+              <w:rPr>
+                <w:rFonts w:ascii="Arial" w:hAnsi="Arial" w:cs="Arial"/>
+              </w:rPr>
+              <w:t>Programma di massima per la prossima giornata di lavoro</w:t>
+            </w:r>
+          </w:p>
+        </w:tc>
+      </w:tr>
+      <w:tr>
+        <w:tc>
+          <w:tcPr>
+            <w:tcW w:w="9854" w:type="dxa"/>
+          </w:tcPr>
+          <w:p>
+            <w:pPr>
+              <w:rPr>
+                <w:rFonts w:ascii="Arial" w:hAnsi="Arial" w:cs="Arial"/>
+              </w:rPr>
+            </w:pPr>
+            <w:r>
+              <w:rPr>
+                <w:rFonts w:ascii="Arial" w:hAnsi="Arial" w:cs="Arial"/>
+              </w:rPr>
+              <w:t>Fine sviluppo DB con salvataggio dati delle emozioni, aggiunta dei consigli ed aggiungere controlli ai campi degli users.</w:t>
             </w:r>
           </w:p>
         </w:tc>
@@ -2163,23 +2901,7 @@
         <w:rFonts w:ascii="Arial" w:hAnsi="Arial" w:cs="Arial"/>
         <w:lang w:val="fr-CH"/>
       </w:rPr>
-      <w:t xml:space="preserve">Bryan </w:t>
-    </w:r>
-    <w:proofErr w:type="spellStart"/>
-    <w:r>
-      <w:rPr>
-        <w:rFonts w:ascii="Arial" w:hAnsi="Arial" w:cs="Arial"/>
-        <w:lang w:val="fr-CH"/>
-      </w:rPr>
-      <w:t>Ciaponi</w:t>
-    </w:r>
-    <w:proofErr w:type="spellEnd"/>
-    <w:r>
-      <w:rPr>
-        <w:rFonts w:ascii="Arial" w:hAnsi="Arial" w:cs="Arial"/>
-        <w:lang w:val="fr-CH"/>
-      </w:rPr>
-      <w:t xml:space="preserve"> I3AC</w:t>
+      <w:t>Bryan Ciaponi I3AC</w:t>
     </w:r>
   </w:p>
 </w:hdr>
@@ -5532,6 +6254,7 @@
     <w:rsid w:val="0095694A"/>
     <w:rsid w:val="00997E7D"/>
     <w:rsid w:val="009D5B0A"/>
+    <w:rsid w:val="00A1222C"/>
     <w:rsid w:val="00A139A6"/>
     <w:rsid w:val="00A1514F"/>
     <w:rsid w:val="00A352DF"/>
@@ -5546,6 +6269,7 @@
     <w:rsid w:val="00B5079C"/>
     <w:rsid w:val="00BD119E"/>
     <w:rsid w:val="00C22A10"/>
+    <w:rsid w:val="00C54FA4"/>
     <w:rsid w:val="00C57AC2"/>
     <w:rsid w:val="00CB349C"/>
     <w:rsid w:val="00CC5E51"/>

</xml_diff>